<commit_message>
Tarea5 crea la base de datos y añade datos iniciales inicio version 2
</commit_message>
<xml_diff>
--- a/TareasAD/Tema5/acevedo_paredes_joseantonio_AD05_Tarea.docx
+++ b/TareasAD/Tema5/acevedo_paredes_joseantonio_AD05_Tarea.docx
@@ -40,21 +40,7 @@
                 <w:b/>
                 <w:bCs/>
               </w:rPr>
-              <w:t>Tarea</w:t>
-            </w:r>
-            <w:r>
-              <w:rPr>
-                <w:b/>
-                <w:bCs/>
-              </w:rPr>
-              <w:t xml:space="preserve"> 5 A</w:t>
-            </w:r>
-            <w:r>
-              <w:rPr>
-                <w:b/>
-                <w:bCs/>
-              </w:rPr>
-              <w:t>D Curso 20/21</w:t>
+              <w:t>Tarea 5 AD Curso 20/21</w:t>
             </w:r>
           </w:p>
         </w:tc>
@@ -171,7 +157,14 @@
           <w:rFonts w:eastAsia="Times New Roman"/>
           <w:lang w:eastAsia="es-ES"/>
         </w:rPr>
-        <w:t xml:space="preserve">Crear una base de datos llamada </w:t>
+        <w:t>Crear una base de d</w:t>
+      </w:r>
+      <w:r>
+        <w:rPr>
+          <w:rFonts w:eastAsia="Times New Roman"/>
+          <w:lang w:eastAsia="es-ES"/>
+        </w:rPr>
+        <w:t xml:space="preserve">atos llamada </w:t>
       </w:r>
       <w:proofErr w:type="spellStart"/>
       <w:r>
@@ -187,7 +180,14 @@
           <w:rFonts w:eastAsia="Times New Roman"/>
           <w:lang w:eastAsia="es-ES"/>
         </w:rPr>
-        <w:t xml:space="preserve"> con DB40 con la siguiente información:</w:t>
+        <w:t xml:space="preserve"> con DB4o</w:t>
+      </w:r>
+      <w:r>
+        <w:rPr>
+          <w:rFonts w:eastAsia="Times New Roman"/>
+          <w:lang w:eastAsia="es-ES"/>
+        </w:rPr>
+        <w:t xml:space="preserve"> con la siguiente información:</w:t>
       </w:r>
     </w:p>
     <w:p>
@@ -342,6 +342,8 @@
         </w:rPr>
         <w:t>{</w:t>
       </w:r>
+      <w:bookmarkStart w:id="0" w:name="_GoBack"/>
+      <w:bookmarkEnd w:id="0"/>
     </w:p>
     <w:p>
       <w:pPr>
@@ -1578,8 +1580,6 @@
           <w:lang w:eastAsia="es-ES"/>
         </w:rPr>
       </w:pPr>
-      <w:bookmarkStart w:id="0" w:name="_GoBack"/>
-      <w:bookmarkEnd w:id="0"/>
       <w:r>
         <w:rPr>
           <w:rFonts w:eastAsia="Times New Roman"/>
@@ -3265,6 +3265,10 @@
       <w:ind w:right="707"/>
     </w:pPr>
     <w:r>
+      <w:rPr>
+        <w:noProof/>
+        <w:lang w:eastAsia="es-ES"/>
+      </w:rPr>
       <w:drawing>
         <wp:anchor distT="0" distB="0" distL="114300" distR="114300" simplePos="0" relativeHeight="251661312" behindDoc="1" locked="0" layoutInCell="1" allowOverlap="1" wp14:anchorId="6F577611" wp14:editId="09595907">
           <wp:simplePos x="0" y="0"/>
@@ -3334,6 +3338,10 @@
       </w:drawing>
     </w:r>
     <w:r>
+      <w:rPr>
+        <w:noProof/>
+        <w:lang w:eastAsia="es-ES"/>
+      </w:rPr>
       <w:drawing>
         <wp:anchor distT="0" distB="0" distL="114300" distR="114300" simplePos="0" relativeHeight="251659264" behindDoc="0" locked="0" layoutInCell="0" allowOverlap="1" wp14:anchorId="43B90EE0" wp14:editId="2D7C7D18">
           <wp:simplePos x="0" y="0"/>
@@ -3395,6 +3403,10 @@
       </w:drawing>
     </w:r>
     <w:r>
+      <w:rPr>
+        <w:noProof/>
+        <w:lang w:eastAsia="es-ES"/>
+      </w:rPr>
       <w:drawing>
         <wp:anchor distT="0" distB="0" distL="114300" distR="114300" simplePos="0" relativeHeight="251660288" behindDoc="1" locked="0" layoutInCell="1" allowOverlap="1" wp14:anchorId="1BD7D3C5" wp14:editId="41E3DC12">
           <wp:simplePos x="0" y="0"/>

</xml_diff>